<commit_message>
Replace the paper for RF
Replace the paper for RF
</commit_message>
<xml_diff>
--- a/IQA lilteratures.docx
+++ b/IQA lilteratures.docx
@@ -16131,8 +16131,6 @@
           <w:b/>
         </w:rPr>
       </w:pPr>
-      <w:bookmarkStart w:id="2" w:name="_GoBack"/>
-      <w:bookmarkEnd w:id="2"/>
       <w:r>
         <w:rPr>
           <w:rFonts w:ascii="Times New Roman" w:hAnsi="Times New Roman" w:cs="Times New Roman" w:hint="eastAsia"/>
@@ -16682,44 +16680,20 @@
     <w:p>
       <w:pPr>
         <w:rPr>
-          <w:rFonts w:ascii="Times New Roman" w:hAnsi="Times New Roman" w:cs="Times New Roman" w:hint="eastAsia"/>
-        </w:rPr>
-      </w:pPr>
-      <w:r>
-        <w:rPr>
-          <w:rFonts w:ascii="Times New Roman" w:hAnsi="Times New Roman" w:cs="Times New Roman"/>
-        </w:rPr>
-        <w:t>Liaw A, Wiener M. Classification and regression by random</w:t>
-      </w:r>
-      <w:r>
-        <w:rPr>
-          <w:rFonts w:ascii="Times New Roman" w:hAnsi="Times New Roman" w:cs="Times New Roman"/>
-        </w:rPr>
-        <w:t xml:space="preserve"> </w:t>
-      </w:r>
-      <w:r>
-        <w:rPr>
-          <w:rFonts w:ascii="Times New Roman" w:hAnsi="Times New Roman" w:cs="Times New Roman"/>
-        </w:rPr>
-        <w:t>Forest. R news. 2002 Dec 3;</w:t>
-      </w:r>
-      <w:r>
-        <w:rPr>
-          <w:rFonts w:ascii="Times New Roman" w:hAnsi="Times New Roman" w:cs="Times New Roman"/>
-        </w:rPr>
-        <w:t xml:space="preserve"> 2(3)</w:t>
-      </w:r>
-      <w:r>
-        <w:rPr>
-          <w:rFonts w:ascii="Times New Roman" w:hAnsi="Times New Roman" w:cs="Times New Roman" w:hint="eastAsia"/>
-        </w:rPr>
-        <w:t>.</w:t>
-      </w:r>
-    </w:p>
-    <w:p>
-      <w:pPr>
-        <w:rPr>
-          <w:rFonts w:ascii="Times New Roman" w:hAnsi="Times New Roman" w:cs="Times New Roman" w:hint="eastAsia"/>
+          <w:rFonts w:ascii="Times New Roman" w:hAnsi="Times New Roman" w:cs="Times New Roman"/>
+        </w:rPr>
+      </w:pPr>
+      <w:r>
+        <w:rPr>
+          <w:rFonts w:ascii="Times New Roman" w:hAnsi="Times New Roman" w:cs="Times New Roman"/>
+        </w:rPr>
+        <w:t>Breiman, L., 2001. Random forests. Machine learning, 45(1), pp.5-32.</w:t>
+      </w:r>
+    </w:p>
+    <w:p>
+      <w:pPr>
+        <w:rPr>
+          <w:rFonts w:ascii="Times New Roman" w:hAnsi="Times New Roman" w:cs="Times New Roman"/>
         </w:rPr>
       </w:pPr>
       <w:r>
@@ -16743,11 +16717,13 @@
         </w:rPr>
         <w:t>]</w:t>
       </w:r>
-    </w:p>
-    <w:p>
-      <w:pPr>
-        <w:rPr>
-          <w:rFonts w:ascii="Times New Roman" w:hAnsi="Times New Roman" w:cs="Times New Roman" w:hint="eastAsia"/>
+      <w:bookmarkStart w:id="2" w:name="_GoBack"/>
+      <w:bookmarkEnd w:id="2"/>
+    </w:p>
+    <w:p>
+      <w:pPr>
+        <w:rPr>
+          <w:rFonts w:ascii="Times New Roman" w:hAnsi="Times New Roman" w:cs="Times New Roman"/>
         </w:rPr>
       </w:pPr>
       <w:r>
@@ -16898,21 +16874,21 @@
     <w:p>
       <w:pPr>
         <w:rPr>
-          <w:rFonts w:ascii="Times New Roman" w:hAnsi="Times New Roman" w:cs="Times New Roman" w:hint="eastAsia"/>
-        </w:rPr>
-      </w:pPr>
-    </w:p>
-    <w:p>
-      <w:pPr>
-        <w:rPr>
-          <w:rFonts w:ascii="Times New Roman" w:hAnsi="Times New Roman" w:cs="Times New Roman"/>
-        </w:rPr>
-      </w:pPr>
-    </w:p>
-    <w:p>
-      <w:pPr>
-        <w:rPr>
-          <w:rFonts w:ascii="Times New Roman" w:hAnsi="Times New Roman" w:cs="Times New Roman" w:hint="eastAsia"/>
+          <w:rFonts w:ascii="Times New Roman" w:hAnsi="Times New Roman" w:cs="Times New Roman"/>
+        </w:rPr>
+      </w:pPr>
+    </w:p>
+    <w:p>
+      <w:pPr>
+        <w:rPr>
+          <w:rFonts w:ascii="Times New Roman" w:hAnsi="Times New Roman" w:cs="Times New Roman"/>
+        </w:rPr>
+      </w:pPr>
+    </w:p>
+    <w:p>
+      <w:pPr>
+        <w:rPr>
+          <w:rFonts w:ascii="Times New Roman" w:hAnsi="Times New Roman" w:cs="Times New Roman"/>
           <w:b/>
         </w:rPr>
       </w:pPr>
@@ -17508,7 +17484,7 @@
     <w:p>
       <w:pPr>
         <w:rPr>
-          <w:rFonts w:ascii="Times New Roman" w:hAnsi="Times New Roman" w:cs="Times New Roman" w:hint="eastAsia"/>
+          <w:rFonts w:ascii="Times New Roman" w:hAnsi="Times New Roman" w:cs="Times New Roman"/>
         </w:rPr>
       </w:pPr>
       <w:r>
@@ -18460,7 +18436,7 @@
 </file>
 
 <file path=customXml/itemProps1.xml><?xml version="1.0" encoding="utf-8"?>
-<ds:datastoreItem xmlns:ds="http://schemas.openxmlformats.org/officeDocument/2006/customXml" ds:itemID="{ECBA2DB7-30E6-432C-AB2C-5FE7040A54CB}">
+<ds:datastoreItem xmlns:ds="http://schemas.openxmlformats.org/officeDocument/2006/customXml" ds:itemID="{4AC4F1DD-8DAB-450B-BC9F-29C65B7C259B}">
   <ds:schemaRefs>
     <ds:schemaRef ds:uri="http://schemas.openxmlformats.org/officeDocument/2006/bibliography"/>
   </ds:schemaRefs>

</xml_diff>